<commit_message>
Update: Word document handling and documentation
- Improved Word document processing with multi-coordinate support
- Updated main application flow in draudimas.py
- Updated documentation with latest changes
- Modified Europos paramos paraiška template
</commit_message>
<xml_diff>
--- a/templates/Europos paramos paraiška KPP.docx
+++ b/templates/Europos paramos paraiška KPP.docx
@@ -815,6 +815,117 @@
         </w:rPr>
       </w:pPr>
     </w:p>
+    <w:tbl>
+      <w:tblPr>
+        <w:tblStyle w:val="TableGrid"/>
+        <w:tblW w:w="0" w:type="auto"/>
+        <w:jc w:val="center"/>
+        <w:tblBorders>
+          <w:top w:val="none" w:sz="0" w:space="0" w:color="auto"/>
+          <w:left w:val="none" w:sz="0" w:space="0" w:color="auto"/>
+          <w:bottom w:val="none" w:sz="0" w:space="0" w:color="auto"/>
+          <w:right w:val="none" w:sz="0" w:space="0" w:color="auto"/>
+          <w:insideH w:val="none" w:sz="0" w:space="0" w:color="auto"/>
+          <w:insideV w:val="none" w:sz="0" w:space="0" w:color="auto"/>
+        </w:tblBorders>
+        <w:tblLook w:val="04A0" w:firstRow="1" w:lastRow="0" w:firstColumn="1" w:lastColumn="0" w:noHBand="0" w:noVBand="1"/>
+      </w:tblPr>
+      <w:tblGrid>
+        <w:gridCol w:w="1800"/>
+      </w:tblGrid>
+      <w:tr>
+        <w:trPr>
+          <w:jc w:val="center"/>
+        </w:trPr>
+        <w:tc>
+          <w:tcPr>
+            <w:tcW w:w="1800" w:type="dxa"/>
+          </w:tcPr>
+          <w:p>
+            <w:pPr>
+              <w:jc w:val="center"/>
+              <w:rPr>
+                <w:b/>
+                <w:bCs/>
+                <w:sz w:val="22"/>
+                <w:szCs w:val="22"/>
+              </w:rPr>
+            </w:pPr>
+          </w:p>
+        </w:tc>
+      </w:tr>
+      <w:tr>
+        <w:trPr>
+          <w:jc w:val="center"/>
+        </w:trPr>
+        <w:tc>
+          <w:tcPr>
+            <w:tcW w:w="1800" w:type="dxa"/>
+          </w:tcPr>
+          <w:p>
+            <w:pPr>
+              <w:rPr>
+                <w:sz w:val="22"/>
+                <w:szCs w:val="22"/>
+              </w:rPr>
+            </w:pPr>
+            <w:r>
+              <w:rPr>
+                <w:sz w:val="22"/>
+                <w:szCs w:val="22"/>
+              </w:rPr>
+              <w:t>(data)</w:t>
+            </w:r>
+          </w:p>
+        </w:tc>
+      </w:tr>
+      <w:tr>
+        <w:trPr>
+          <w:jc w:val="center"/>
+        </w:trPr>
+        <w:tc>
+          <w:tcPr>
+            <w:tcW w:w="1800" w:type="dxa"/>
+          </w:tcPr>
+          <w:p>
+            <w:pPr>
+              <w:jc w:val="center"/>
+              <w:rPr>
+                <w:b/>
+                <w:bCs/>
+                <w:sz w:val="22"/>
+                <w:szCs w:val="22"/>
+              </w:rPr>
+            </w:pPr>
+          </w:p>
+        </w:tc>
+      </w:tr>
+      <w:tr>
+        <w:trPr>
+          <w:jc w:val="center"/>
+        </w:trPr>
+        <w:tc>
+          <w:tcPr>
+            <w:tcW w:w="1800" w:type="dxa"/>
+          </w:tcPr>
+          <w:p>
+            <w:pPr>
+              <w:rPr>
+                <w:sz w:val="22"/>
+                <w:szCs w:val="22"/>
+              </w:rPr>
+            </w:pPr>
+            <w:r>
+              <w:rPr>
+                <w:sz w:val="22"/>
+                <w:szCs w:val="22"/>
+              </w:rPr>
+              <w:t>(sudarymo vieta)</w:t>
+            </w:r>
+          </w:p>
+        </w:tc>
+      </w:tr>
+    </w:tbl>
     <w:p>
       <w:pPr>
         <w:jc w:val="center"/>
@@ -830,22 +941,6 @@
       <w:pPr>
         <w:jc w:val="center"/>
         <w:rPr>
-          <w:sz w:val="22"/>
-          <w:szCs w:val="22"/>
-        </w:rPr>
-      </w:pPr>
-      <w:r>
-        <w:rPr>
-          <w:sz w:val="22"/>
-          <w:szCs w:val="22"/>
-        </w:rPr>
-        <w:t xml:space="preserve"> (data)</w:t>
-      </w:r>
-    </w:p>
-    <w:p>
-      <w:pPr>
-        <w:jc w:val="center"/>
-        <w:rPr>
           <w:b/>
           <w:bCs/>
           <w:sz w:val="22"/>
@@ -853,22 +948,6 @@
           <w:u w:val="single"/>
         </w:rPr>
       </w:pPr>
-    </w:p>
-    <w:p>
-      <w:pPr>
-        <w:jc w:val="center"/>
-        <w:rPr>
-          <w:sz w:val="22"/>
-          <w:szCs w:val="22"/>
-        </w:rPr>
-      </w:pPr>
-      <w:r>
-        <w:rPr>
-          <w:sz w:val="22"/>
-          <w:szCs w:val="22"/>
-        </w:rPr>
-        <w:t>(sudarymo vieta)</w:t>
-      </w:r>
     </w:p>
     <w:p>
       <w:pPr>
@@ -1127,6 +1206,7 @@
                 <w:sz w:val="22"/>
                 <w:szCs w:val="22"/>
               </w:rPr>
+              <w:lastRenderedPageBreak/>
               <w:t xml:space="preserve">Buto Nr. </w:t>
             </w:r>
           </w:p>
@@ -1153,7 +1233,6 @@
                 <w:sz w:val="22"/>
                 <w:szCs w:val="22"/>
               </w:rPr>
-              <w:lastRenderedPageBreak/>
               <w:t xml:space="preserve">Pašto indeksas </w:t>
             </w:r>
           </w:p>
@@ -3021,7 +3100,6 @@
           <w:p>
             <w:pPr>
               <w:pStyle w:val="Style1"/>
-              <w:jc w:val="center"/>
               <w:rPr>
                 <w:sz w:val="18"/>
                 <w:szCs w:val="18"/>
@@ -3076,7 +3154,6 @@
           </w:tcPr>
           <w:p>
             <w:pPr>
-              <w:jc w:val="center"/>
               <w:rPr>
                 <w:sz w:val="18"/>
                 <w:szCs w:val="18"/>
@@ -3138,7 +3215,6 @@
           </w:tcPr>
           <w:p>
             <w:pPr>
-              <w:jc w:val="center"/>
               <w:rPr>
                 <w:sz w:val="22"/>
                 <w:szCs w:val="22"/>
@@ -3194,7 +3270,6 @@
           <w:p>
             <w:pPr>
               <w:pStyle w:val="Style1"/>
-              <w:jc w:val="center"/>
               <w:rPr>
                 <w:sz w:val="18"/>
                 <w:szCs w:val="18"/>
@@ -3257,7 +3332,6 @@
           <w:p>
             <w:pPr>
               <w:pStyle w:val="Style1"/>
-              <w:jc w:val="center"/>
               <w:rPr>
                 <w:sz w:val="22"/>
                 <w:szCs w:val="22"/>
@@ -3312,7 +3386,6 @@
           </w:tcPr>
           <w:p>
             <w:pPr>
-              <w:jc w:val="center"/>
               <w:rPr>
                 <w:sz w:val="22"/>
                 <w:szCs w:val="22"/>
@@ -3429,7 +3502,6 @@
           </w:tcPr>
           <w:p>
             <w:pPr>
-              <w:jc w:val="center"/>
               <w:rPr>
                 <w:sz w:val="22"/>
                 <w:szCs w:val="22"/>
@@ -5434,6 +5506,7 @@
                 <w:sz w:val="22"/>
                 <w:szCs w:val="22"/>
               </w:rPr>
+              <w:lastRenderedPageBreak/>
               <w:t>3. esu informuotas (-a) ir sutinku, kad savivaldybė ir Agentūra tikrins pateiktus duomenis kituose valstybės registruose ir duomenų bazėse. Esu informuotas (-a) ir sutinku, kad esu atsakingas (-a) už reikiamų dokumentų ir (arba) pažymų pateikimą Agentūrai laiku;</w:t>
             </w:r>
           </w:p>
@@ -5451,7 +5524,6 @@
                 <w:sz w:val="22"/>
                 <w:szCs w:val="22"/>
               </w:rPr>
-              <w:lastRenderedPageBreak/>
               <w:t>4. žinau, kad savivaldybė, priimdama sprendimą dėl paramos suteikimo (nesuteikimo), vadovausis viešuosiuose registruose esančiais duomenimis;</w:t>
             </w:r>
           </w:p>
@@ -5968,6 +6040,7 @@
                 <w:sz w:val="22"/>
                 <w:szCs w:val="22"/>
               </w:rPr>
+              <w:lastRenderedPageBreak/>
               <w:t>2. informacija apie man skirtą paramą, nurodant pareiškėjo vardą, pavardę/pavadinimą ir išmokėtą paramos sumą, būtų skelbiama Agentūros interneto svetainėje ir visa su šiuo projektu susijusi informacija būtų naudojama statistikos, vertinimo bei tyrimų tikslais;</w:t>
             </w:r>
           </w:p>
@@ -5985,7 +6058,6 @@
                 <w:sz w:val="22"/>
                 <w:szCs w:val="22"/>
               </w:rPr>
-              <w:lastRenderedPageBreak/>
               <w:t xml:space="preserve">3. paramos paraiškoje ir kituose savivaldybei ir Agentūrai teikiamuose dokumentuose esantys mano asmens ir kiti duomenys ir (arba) juridinio asmens, kuriam aš atstovauju, duomenys būtų apdorojami ir </w:t>
             </w:r>
             <w:r>

</xml_diff>

<commit_message>
Naujas template. Formos pataisymai
</commit_message>
<xml_diff>
--- a/templates/Europos paramos paraiška KPP.docx
+++ b/templates/Europos paramos paraiška KPP.docx
@@ -840,6 +840,9 @@
         <w:tc>
           <w:tcPr>
             <w:tcW w:w="1800" w:type="dxa"/>
+            <w:tcBorders>
+              <w:bottom w:val="single" w:sz="4" w:space="0" w:color="auto"/>
+            </w:tcBorders>
           </w:tcPr>
           <w:p>
             <w:pPr>
@@ -861,6 +864,9 @@
         <w:tc>
           <w:tcPr>
             <w:tcW w:w="1800" w:type="dxa"/>
+            <w:tcBorders>
+              <w:top w:val="single" w:sz="4" w:space="0" w:color="auto"/>
+            </w:tcBorders>
           </w:tcPr>
           <w:p>
             <w:pPr>
@@ -886,6 +892,9 @@
         <w:tc>
           <w:tcPr>
             <w:tcW w:w="1800" w:type="dxa"/>
+            <w:tcBorders>
+              <w:bottom w:val="single" w:sz="4" w:space="0" w:color="auto"/>
+            </w:tcBorders>
           </w:tcPr>
           <w:p>
             <w:pPr>
@@ -907,6 +916,9 @@
         <w:tc>
           <w:tcPr>
             <w:tcW w:w="1800" w:type="dxa"/>
+            <w:tcBorders>
+              <w:top w:val="single" w:sz="4" w:space="0" w:color="auto"/>
+            </w:tcBorders>
           </w:tcPr>
           <w:p>
             <w:pPr>

</xml_diff>